<commit_message>
Big update num 3
</commit_message>
<xml_diff>
--- a/Курсовой проект Титульник.docx
+++ b/Курсовой проект Титульник.docx
@@ -2140,6 +2140,7 @@
         <w:pStyle w:val="a4"/>
         <w:spacing w:before="1"/>
       </w:pPr>
+      <w:proofErr w:type="gramStart"/>
       <w:r>
         <w:t>Студент:</w:t>
       </w:r>
@@ -2150,7 +2151,14 @@
         <w:rPr>
           <w:spacing w:val="6"/>
         </w:rPr>
-        <w:t xml:space="preserve"> Калашников Д. А.</w:t>
+        <w:t xml:space="preserve"> </w:t>
+      </w:r>
+      <w:proofErr w:type="gramEnd"/>
+      <w:r>
+        <w:rPr>
+          <w:spacing w:val="6"/>
+        </w:rPr>
+        <w:t>Калашников Д. А.</w:t>
       </w:r>
       <w:r>
         <w:rPr>
@@ -2259,37 +2267,18 @@
         <w:t>«</w:t>
       </w:r>
       <w:r>
-        <w:rPr>
-          <w:highlight w:val="yellow"/>
-        </w:rPr>
-        <w:t>Механический</w:t>
-      </w:r>
-      <w:r>
-        <w:rPr>
-          <w:spacing w:val="-6"/>
-          <w:highlight w:val="yellow"/>
-        </w:rPr>
-        <w:t xml:space="preserve"> </w:t>
-      </w:r>
-      <w:r>
-        <w:rPr>
-          <w:highlight w:val="yellow"/>
-        </w:rPr>
-        <w:t>узел</w:t>
-      </w:r>
-      <w:r>
-        <w:rPr>
-          <w:spacing w:val="9"/>
-          <w:highlight w:val="yellow"/>
-        </w:rPr>
-        <w:t xml:space="preserve"> </w:t>
-      </w:r>
-      <w:r>
-        <w:rPr>
-          <w:spacing w:val="9"/>
-          <w:highlight w:val="yellow"/>
-        </w:rPr>
-        <w:t>рекламного стенда</w:t>
+        <w:t>П</w:t>
+      </w:r>
+      <w:r>
+        <w:t xml:space="preserve">ривод </w:t>
+      </w:r>
+      <w:proofErr w:type="spellStart"/>
+      <w:r>
+        <w:t>мехатронного</w:t>
+      </w:r>
+      <w:proofErr w:type="spellEnd"/>
+      <w:r>
+        <w:t xml:space="preserve"> модуля вращательного движения</w:t>
       </w:r>
       <w:r>
         <w:rPr>
@@ -2364,7 +2353,11 @@
         <w:t xml:space="preserve"> </w:t>
       </w:r>
       <w:r>
-        <w:t>защите: «</w:t>
+        <w:t xml:space="preserve">защите: </w:t>
+      </w:r>
+      <w:proofErr w:type="gramStart"/>
+      <w:r>
+        <w:t>«</w:t>
       </w:r>
       <w:r>
         <w:rPr>
@@ -2378,6 +2371,7 @@
         </w:rPr>
         <w:t>4</w:t>
       </w:r>
+      <w:proofErr w:type="gramEnd"/>
       <w:r>
         <w:t xml:space="preserve"> » </w:t>
       </w:r>
@@ -2646,23 +2640,7 @@
             <w:sz w:val="24"/>
             <w:szCs w:val="24"/>
           </w:rPr>
-          <m:t>=</m:t>
-        </m:r>
-        <m:r>
-          <w:rPr>
-            <w:rFonts w:ascii="Cambria Math" w:hAnsi="Cambria Math"/>
-            <w:sz w:val="24"/>
-            <w:szCs w:val="24"/>
-          </w:rPr>
-          <m:t>40</m:t>
-        </m:r>
-        <m:r>
-          <w:rPr>
-            <w:rFonts w:ascii="Cambria Math" w:hAnsi="Cambria Math"/>
-            <w:sz w:val="24"/>
-            <w:szCs w:val="24"/>
-          </w:rPr>
-          <m:t xml:space="preserve"> </m:t>
+          <m:t xml:space="preserve">=40 </m:t>
         </m:r>
         <m:f>
           <m:fPr>
@@ -2949,15 +2927,7 @@
           <w:sz w:val="28"/>
           <w:szCs w:val="28"/>
         </w:rPr>
-        <w:t>5.1 Общий вид привода (</w:t>
-      </w:r>
-      <w:r>
-        <w:rPr>
-          <w:sz w:val="28"/>
-          <w:szCs w:val="28"/>
-          <w:highlight w:val="yellow"/>
-        </w:rPr>
-        <w:t>1-2 листка формата А1-А2)</w:t>
+        <w:t>5.1 Общий вид привода (1 лист формата А2)</w:t>
       </w:r>
     </w:p>
     <w:p>
@@ -2977,22 +2947,7 @@
           <w:sz w:val="28"/>
           <w:szCs w:val="28"/>
         </w:rPr>
-        <w:t xml:space="preserve">5.2 Общий вид редуктора </w:t>
-      </w:r>
-      <w:r>
-        <w:rPr>
-          <w:sz w:val="28"/>
-          <w:szCs w:val="28"/>
-        </w:rPr>
-        <w:t>(</w:t>
-      </w:r>
-      <w:r>
-        <w:rPr>
-          <w:sz w:val="28"/>
-          <w:szCs w:val="28"/>
-          <w:highlight w:val="yellow"/>
-        </w:rPr>
-        <w:t>1-2 листка формата А2)</w:t>
+        <w:t>5.2 Общий вид редуктора (1 лист формата А2)</w:t>
       </w:r>
     </w:p>
     <w:p>
@@ -3012,15 +2967,21 @@
           <w:sz w:val="28"/>
           <w:szCs w:val="28"/>
         </w:rPr>
-        <w:t>5.3 Рабочие чертежи деталей (</w:t>
+        <w:t>5.3 Рабочие чертежи деталей (2 лист</w:t>
       </w:r>
       <w:r>
         <w:rPr>
           <w:sz w:val="28"/>
           <w:szCs w:val="28"/>
-          <w:highlight w:val="yellow"/>
-        </w:rPr>
-        <w:t>1-2 листка формата А3-А4)</w:t>
+        </w:rPr>
+        <w:t>а</w:t>
+      </w:r>
+      <w:r>
+        <w:rPr>
+          <w:sz w:val="28"/>
+          <w:szCs w:val="28"/>
+        </w:rPr>
+        <w:t xml:space="preserve"> формата А4)</w:t>
       </w:r>
     </w:p>
     <w:p>

</xml_diff>